<commit_message>
updated document to git  clone
</commit_message>
<xml_diff>
--- a/teradata_document.docx
+++ b/teradata_document.docx
@@ -215,13 +215,7 @@
         </w:numPr>
       </w:pPr>
       <w:r>
-        <w:t xml:space="preserve">First n-3 log files are copied </w:t>
-      </w:r>
-      <w:r>
-        <w:t>alphabetical order</w:t>
-      </w:r>
-      <w:r>
-        <w:t xml:space="preserve"> in new_log_dir_1.</w:t>
+        <w:t>First n-3 log files are copied alphabetical order in new_log_dir_1.</w:t>
       </w:r>
     </w:p>
     <w:p>
@@ -317,22 +311,28 @@
     </w:p>
     <w:p>
       <w:r>
-        <w:t xml:space="preserve">                  </w:t>
-      </w:r>
-      <w:proofErr w:type="gramStart"/>
-      <w:r>
-        <w:t>python  teradata_usecase.py</w:t>
-      </w:r>
-      <w:proofErr w:type="gramEnd"/>
-    </w:p>
-    <w:p>
-      <w:r>
-        <w:t xml:space="preserve">    </w:t>
+        <w:tab/>
+        <w:t xml:space="preserve">Git clone </w:t>
+      </w:r>
+      <w:r>
+        <w:t>https://github.com/darkside0522/teradata_code_challange.git</w:t>
       </w:r>
       <w:bookmarkStart w:id="0" w:name="_GoBack"/>
       <w:bookmarkEnd w:id="0"/>
-      <w:r>
-        <w:t xml:space="preserve">                        </w:t>
+    </w:p>
+    <w:p>
+      <w:r>
+        <w:t xml:space="preserve">                  </w:t>
+      </w:r>
+      <w:proofErr w:type="gramStart"/>
+      <w:r>
+        <w:t>python  teradata_usecase.py</w:t>
+      </w:r>
+      <w:proofErr w:type="gramEnd"/>
+    </w:p>
+    <w:p>
+      <w:r>
+        <w:t xml:space="preserve">                            </w:t>
       </w:r>
     </w:p>
     <w:sectPr>

</xml_diff>